<commit_message>
Updated information in report
</commit_message>
<xml_diff>
--- a/CPSC 50900 Database Systems Project.docx
+++ b/CPSC 50900 Database Systems Project.docx
@@ -5,6 +5,7 @@
     <w:sdt>
       <w:sdtPr>
         <w:rPr>
+          <w:rFonts w:eastAsiaTheme="minorHAnsi"/>
           <w:color w:val="4472C4" w:themeColor="accent1"/>
         </w:rPr>
         <w:id w:val="-1163081771"/>
@@ -15,7 +16,6 @@
       </w:sdtPr>
       <w:sdtEndPr>
         <w:rPr>
-          <w:rFonts w:eastAsiaTheme="minorHAnsi"/>
           <w:b/>
           <w:bCs/>
           <w:color w:val="auto"/>
@@ -52,7 +52,7 @@
                         <pic:cNvPicPr/>
                       </pic:nvPicPr>
                       <pic:blipFill>
-                        <a:blip r:embed="rId5" cstate="print">
+                        <a:blip r:embed="rId6" cstate="print">
                           <a:duotone>
                             <a:schemeClr val="accent1">
                               <a:shade val="45000"/>
@@ -105,7 +105,6 @@
             <w:placeholder>
               <w:docPart w:val="F15146F7F88B4C75B849428F071D9591"/>
             </w:placeholder>
-            <w:showingPlcHdr/>
             <w:dataBinding w:prefixMappings="xmlns:ns0='http://purl.org/dc/elements/1.1/' xmlns:ns1='http://schemas.openxmlformats.org/package/2006/metadata/core-properties' " w:xpath="/ns1:coreProperties[1]/ns0:title[1]" w:storeItemID="{6C3C8BC8-F283-45AE-878A-BAB7291924A1}"/>
             <w:text/>
           </w:sdtPr>
@@ -138,10 +137,10 @@
                   <w:rFonts w:asciiTheme="majorHAnsi" w:eastAsiaTheme="majorEastAsia" w:hAnsiTheme="majorHAnsi" w:cstheme="majorBidi"/>
                   <w:caps/>
                   <w:color w:val="4472C4" w:themeColor="accent1"/>
-                  <w:sz w:val="80"/>
-                  <w:szCs w:val="80"/>
+                  <w:sz w:val="72"/>
+                  <w:szCs w:val="72"/>
                 </w:rPr>
-                <w:t>[Document title]</w:t>
+                <w:t>CPSC 509 Final Project</w:t>
               </w:r>
             </w:p>
           </w:sdtContent>
@@ -159,10 +158,10 @@
             <w:placeholder>
               <w:docPart w:val="F618CCDF69484C6099A61BB9C516DA4C"/>
             </w:placeholder>
-            <w:showingPlcHdr/>
             <w:dataBinding w:prefixMappings="xmlns:ns0='http://purl.org/dc/elements/1.1/' xmlns:ns1='http://schemas.openxmlformats.org/package/2006/metadata/core-properties' " w:xpath="/ns1:coreProperties[1]/ns0:subject[1]" w:storeItemID="{6C3C8BC8-F283-45AE-878A-BAB7291924A1}"/>
             <w:text/>
           </w:sdtPr>
+          <w:sdtEndPr/>
           <w:sdtContent>
             <w:p>
               <w:pPr>
@@ -180,7 +179,7 @@
                   <w:sz w:val="28"/>
                   <w:szCs w:val="28"/>
                 </w:rPr>
-                <w:t>[Document subtitle]</w:t>
+                <w:t>Report</w:t>
               </w:r>
             </w:p>
           </w:sdtContent>
@@ -269,15 +268,15 @@
                                   <w:alias w:val="Date"/>
                                   <w:tag w:val=""/>
                                   <w:id w:val="197127006"/>
-                                  <w:showingPlcHdr/>
                                   <w:dataBinding w:prefixMappings="xmlns:ns0='http://schemas.microsoft.com/office/2006/coverPageProps' " w:xpath="/ns0:CoverPageProperties[1]/ns0:PublishDate[1]" w:storeItemID="{55AF091B-3C7A-41E3-B477-F2FDAA23CFDA}"/>
-                                  <w:date>
+                                  <w:date w:fullDate="2021-12-18T00:00:00Z">
                                     <w:dateFormat w:val="MMMM d, yyyy"/>
                                     <w:lid w:val="en-US"/>
                                     <w:storeMappedDataAs w:val="dateTime"/>
                                     <w:calendar w:val="gregorian"/>
                                   </w:date>
                                 </w:sdtPr>
+                                <w:sdtEndPr/>
                                 <w:sdtContent>
                                   <w:p>
                                     <w:pPr>
@@ -298,7 +297,7 @@
                                         <w:sz w:val="28"/>
                                         <w:szCs w:val="28"/>
                                       </w:rPr>
-                                      <w:t>[Date]</w:t>
+                                      <w:t>December 18, 2021</w:t>
                                     </w:r>
                                   </w:p>
                                 </w:sdtContent>
@@ -314,23 +313,24 @@
                                 <w:sdt>
                                   <w:sdtPr>
                                     <w:rPr>
-                                      <w:caps/>
-                                      <w:color w:val="4472C4" w:themeColor="accent1"/>
+                                      <w:rFonts w:ascii="Times New Roman" w:eastAsia="Times New Roman" w:hAnsi="Times New Roman" w:cs="Times New Roman"/>
+                                      <w:sz w:val="24"/>
+                                      <w:szCs w:val="24"/>
                                     </w:rPr>
                                     <w:alias w:val="Company"/>
                                     <w:tag w:val=""/>
                                     <w:id w:val="1390145197"/>
-                                    <w:showingPlcHdr/>
                                     <w:dataBinding w:prefixMappings="xmlns:ns0='http://schemas.openxmlformats.org/officeDocument/2006/extended-properties' " w:xpath="/ns0:Properties[1]/ns0:Company[1]" w:storeItemID="{6668398D-A668-4E3E-A5EB-62B293D839F1}"/>
                                     <w:text/>
                                   </w:sdtPr>
                                   <w:sdtContent>
                                     <w:r>
                                       <w:rPr>
-                                        <w:caps/>
-                                        <w:color w:val="4472C4" w:themeColor="accent1"/>
+                                        <w:rFonts w:ascii="Times New Roman" w:eastAsia="Times New Roman" w:hAnsi="Times New Roman" w:cs="Times New Roman"/>
+                                        <w:sz w:val="24"/>
+                                        <w:szCs w:val="24"/>
                                       </w:rPr>
-                                      <w:t>[Company name]</w:t>
+                                      <w:t>Vummadi Jagadishwar Reddy</w:t>
                                     </w:r>
                                   </w:sdtContent>
                                 </w:sdt>
@@ -346,21 +346,28 @@
                                 <w:sdt>
                                   <w:sdtPr>
                                     <w:rPr>
-                                      <w:color w:val="4472C4" w:themeColor="accent1"/>
+                                      <w:rFonts w:ascii="Open Sans" w:hAnsi="Open Sans" w:cs="Open Sans"/>
+                                      <w:color w:val="262626"/>
+                                      <w:sz w:val="21"/>
+                                      <w:szCs w:val="21"/>
+                                      <w:shd w:val="clear" w:color="auto" w:fill="FFFFFF"/>
                                     </w:rPr>
                                     <w:alias w:val="Address"/>
                                     <w:tag w:val=""/>
                                     <w:id w:val="-726379553"/>
-                                    <w:showingPlcHdr/>
                                     <w:dataBinding w:prefixMappings="xmlns:ns0='http://schemas.microsoft.com/office/2006/coverPageProps' " w:xpath="/ns0:CoverPageProperties[1]/ns0:CompanyAddress[1]" w:storeItemID="{55AF091B-3C7A-41E3-B477-F2FDAA23CFDA}"/>
                                     <w:text/>
                                   </w:sdtPr>
                                   <w:sdtContent>
                                     <w:r>
                                       <w:rPr>
-                                        <w:color w:val="4472C4" w:themeColor="accent1"/>
+                                        <w:rFonts w:ascii="Open Sans" w:hAnsi="Open Sans" w:cs="Open Sans"/>
+                                        <w:color w:val="262626"/>
+                                        <w:sz w:val="21"/>
+                                        <w:szCs w:val="21"/>
+                                        <w:shd w:val="clear" w:color="auto" w:fill="FFFFFF"/>
                                       </w:rPr>
-                                      <w:t>[Company address]</w:t>
+                                      <w:t>L30063300</w:t>
                                     </w:r>
                                   </w:sdtContent>
                                 </w:sdt>
@@ -405,15 +412,15 @@
                             <w:alias w:val="Date"/>
                             <w:tag w:val=""/>
                             <w:id w:val="197127006"/>
-                            <w:showingPlcHdr/>
                             <w:dataBinding w:prefixMappings="xmlns:ns0='http://schemas.microsoft.com/office/2006/coverPageProps' " w:xpath="/ns0:CoverPageProperties[1]/ns0:PublishDate[1]" w:storeItemID="{55AF091B-3C7A-41E3-B477-F2FDAA23CFDA}"/>
-                            <w:date>
+                            <w:date w:fullDate="2021-12-18T00:00:00Z">
                               <w:dateFormat w:val="MMMM d, yyyy"/>
                               <w:lid w:val="en-US"/>
                               <w:storeMappedDataAs w:val="dateTime"/>
                               <w:calendar w:val="gregorian"/>
                             </w:date>
                           </w:sdtPr>
+                          <w:sdtEndPr/>
                           <w:sdtContent>
                             <w:p>
                               <w:pPr>
@@ -434,7 +441,7 @@
                                   <w:sz w:val="28"/>
                                   <w:szCs w:val="28"/>
                                 </w:rPr>
-                                <w:t>[Date]</w:t>
+                                <w:t>December 18, 2021</w:t>
                               </w:r>
                             </w:p>
                           </w:sdtContent>
@@ -450,23 +457,24 @@
                           <w:sdt>
                             <w:sdtPr>
                               <w:rPr>
-                                <w:caps/>
-                                <w:color w:val="4472C4" w:themeColor="accent1"/>
+                                <w:rFonts w:ascii="Times New Roman" w:eastAsia="Times New Roman" w:hAnsi="Times New Roman" w:cs="Times New Roman"/>
+                                <w:sz w:val="24"/>
+                                <w:szCs w:val="24"/>
                               </w:rPr>
                               <w:alias w:val="Company"/>
                               <w:tag w:val=""/>
                               <w:id w:val="1390145197"/>
-                              <w:showingPlcHdr/>
                               <w:dataBinding w:prefixMappings="xmlns:ns0='http://schemas.openxmlformats.org/officeDocument/2006/extended-properties' " w:xpath="/ns0:Properties[1]/ns0:Company[1]" w:storeItemID="{6668398D-A668-4E3E-A5EB-62B293D839F1}"/>
                               <w:text/>
                             </w:sdtPr>
                             <w:sdtContent>
                               <w:r>
                                 <w:rPr>
-                                  <w:caps/>
-                                  <w:color w:val="4472C4" w:themeColor="accent1"/>
+                                  <w:rFonts w:ascii="Times New Roman" w:eastAsia="Times New Roman" w:hAnsi="Times New Roman" w:cs="Times New Roman"/>
+                                  <w:sz w:val="24"/>
+                                  <w:szCs w:val="24"/>
                                 </w:rPr>
-                                <w:t>[Company name]</w:t>
+                                <w:t>Vummadi Jagadishwar Reddy</w:t>
                               </w:r>
                             </w:sdtContent>
                           </w:sdt>
@@ -482,21 +490,28 @@
                           <w:sdt>
                             <w:sdtPr>
                               <w:rPr>
-                                <w:color w:val="4472C4" w:themeColor="accent1"/>
+                                <w:rFonts w:ascii="Open Sans" w:hAnsi="Open Sans" w:cs="Open Sans"/>
+                                <w:color w:val="262626"/>
+                                <w:sz w:val="21"/>
+                                <w:szCs w:val="21"/>
+                                <w:shd w:val="clear" w:color="auto" w:fill="FFFFFF"/>
                               </w:rPr>
                               <w:alias w:val="Address"/>
                               <w:tag w:val=""/>
                               <w:id w:val="-726379553"/>
-                              <w:showingPlcHdr/>
                               <w:dataBinding w:prefixMappings="xmlns:ns0='http://schemas.microsoft.com/office/2006/coverPageProps' " w:xpath="/ns0:CoverPageProperties[1]/ns0:CompanyAddress[1]" w:storeItemID="{55AF091B-3C7A-41E3-B477-F2FDAA23CFDA}"/>
                               <w:text/>
                             </w:sdtPr>
                             <w:sdtContent>
                               <w:r>
                                 <w:rPr>
-                                  <w:color w:val="4472C4" w:themeColor="accent1"/>
+                                  <w:rFonts w:ascii="Open Sans" w:hAnsi="Open Sans" w:cs="Open Sans"/>
+                                  <w:color w:val="262626"/>
+                                  <w:sz w:val="21"/>
+                                  <w:szCs w:val="21"/>
+                                  <w:shd w:val="clear" w:color="auto" w:fill="FFFFFF"/>
                                 </w:rPr>
-                                <w:t>[Company address]</w:t>
+                                <w:t>L30063300</w:t>
                               </w:r>
                             </w:sdtContent>
                           </w:sdt>
@@ -530,7 +545,7 @@
                         <pic:cNvPicPr/>
                       </pic:nvPicPr>
                       <pic:blipFill>
-                        <a:blip r:embed="rId6" cstate="print">
+                        <a:blip r:embed="rId7" cstate="print">
                           <a:duotone>
                             <a:schemeClr val="accent1">
                               <a:shade val="45000"/>
@@ -583,6 +598,12 @@
     </w:sdt>
     <w:sdt>
       <w:sdtPr>
+        <w:rPr>
+          <w:rFonts w:asciiTheme="minorHAnsi" w:eastAsiaTheme="minorHAnsi" w:hAnsiTheme="minorHAnsi" w:cstheme="minorBidi"/>
+          <w:color w:val="auto"/>
+          <w:sz w:val="22"/>
+          <w:szCs w:val="22"/>
+        </w:rPr>
         <w:id w:val="276765499"/>
         <w:docPartObj>
           <w:docPartGallery w:val="Table of Contents"/>
@@ -591,13 +612,9 @@
       </w:sdtPr>
       <w:sdtEndPr>
         <w:rPr>
-          <w:rFonts w:asciiTheme="minorHAnsi" w:eastAsiaTheme="minorHAnsi" w:hAnsiTheme="minorHAnsi" w:cstheme="minorBidi"/>
           <w:b/>
           <w:bCs/>
           <w:noProof/>
-          <w:color w:val="auto"/>
-          <w:sz w:val="22"/>
-          <w:szCs w:val="22"/>
         </w:rPr>
       </w:sdtEndPr>
       <w:sdtContent>
@@ -1886,15 +1903,7 @@
         <w:t>, Suppliers (Id, Name, Number)</w:t>
       </w:r>
       <w:r>
-        <w:t xml:space="preserve"> </w:t>
-      </w:r>
-      <w:proofErr w:type="spellStart"/>
-      <w:r>
-        <w:t>etc</w:t>
-      </w:r>
-      <w:proofErr w:type="spellEnd"/>
-      <w:r>
-        <w:t>… will be stored.</w:t>
+        <w:t xml:space="preserve"> etc… will be stored.</w:t>
       </w:r>
     </w:p>
     <w:p>
@@ -2054,15 +2063,7 @@
         <w:jc w:val="both"/>
       </w:pPr>
       <w:r>
-        <w:t xml:space="preserve">Parts of data like Customers and Orders data will come from the customers visiting the restaurant, data related to Suppliers and Inventory will come from the contacts of the Restaurant and the products supplied by suppliers. Data like Food (Menu) </w:t>
-      </w:r>
-      <w:proofErr w:type="spellStart"/>
-      <w:r>
-        <w:t>etc</w:t>
-      </w:r>
-      <w:proofErr w:type="spellEnd"/>
-      <w:r>
-        <w:t>… will be created manually by us depending on the dishes that we can serve.</w:t>
+        <w:t>Parts of data like Customers and Orders data will come from the customers visiting the restaurant, data related to Suppliers and Inventory will come from the contacts of the Restaurant and the products supplied by suppliers. Data like Food (Menu) etc… will be created manually by us depending on the dishes that we can serve.</w:t>
       </w:r>
     </w:p>
     <w:p>
@@ -2095,41 +2096,93 @@
         <w:t>Files are located at:</w:t>
       </w:r>
     </w:p>
-    <w:p>
-      <w:pPr>
-        <w:spacing w:line="360" w:lineRule="auto"/>
-        <w:jc w:val="both"/>
-      </w:pPr>
-      <w:r>
-        <w:t>GITHUB LINK HERE…</w:t>
-      </w:r>
-    </w:p>
+    <w:bookmarkStart w:id="7" w:name="_Toc90718560"/>
     <w:p>
       <w:pPr>
         <w:pStyle w:val="Heading1"/>
         <w:spacing w:line="360" w:lineRule="auto"/>
         <w:jc w:val="both"/>
-      </w:pPr>
-      <w:bookmarkStart w:id="7" w:name="_Toc90718560"/>
-      <w:r>
-        <w:t>Relational Database Design Process</w:t>
-      </w:r>
-      <w:bookmarkEnd w:id="7"/>
-    </w:p>
-    <w:p>
-      <w:pPr>
+        <w:rPr>
+          <w:rFonts w:asciiTheme="minorHAnsi" w:eastAsiaTheme="minorHAnsi" w:hAnsiTheme="minorHAnsi" w:cstheme="minorBidi"/>
+          <w:color w:val="auto"/>
+          <w:sz w:val="22"/>
+          <w:szCs w:val="22"/>
+        </w:rPr>
+      </w:pPr>
+      <w:r>
+        <w:rPr>
+          <w:rFonts w:asciiTheme="minorHAnsi" w:eastAsiaTheme="minorHAnsi" w:hAnsiTheme="minorHAnsi" w:cstheme="minorBidi"/>
+          <w:color w:val="auto"/>
+          <w:sz w:val="22"/>
+          <w:szCs w:val="22"/>
+        </w:rPr>
+        <w:fldChar w:fldCharType="begin"/>
+      </w:r>
+      <w:r>
+        <w:rPr>
+          <w:rFonts w:asciiTheme="minorHAnsi" w:eastAsiaTheme="minorHAnsi" w:hAnsiTheme="minorHAnsi" w:cstheme="minorBidi"/>
+          <w:color w:val="auto"/>
+          <w:sz w:val="22"/>
+          <w:szCs w:val="22"/>
+        </w:rPr>
+        <w:instrText xml:space="preserve"> HYPERLINK "</w:instrText>
+      </w:r>
+      <w:r>
+        <w:rPr>
+          <w:rFonts w:asciiTheme="minorHAnsi" w:eastAsiaTheme="minorHAnsi" w:hAnsiTheme="minorHAnsi" w:cstheme="minorBidi"/>
+          <w:color w:val="auto"/>
+          <w:sz w:val="22"/>
+          <w:szCs w:val="22"/>
+        </w:rPr>
+        <w:instrText>https://github.com/vummadijagadishwar/CPSC509.git</w:instrText>
+      </w:r>
+      <w:r>
+        <w:rPr>
+          <w:rFonts w:asciiTheme="minorHAnsi" w:eastAsiaTheme="minorHAnsi" w:hAnsiTheme="minorHAnsi" w:cstheme="minorBidi"/>
+          <w:color w:val="auto"/>
+          <w:sz w:val="22"/>
+          <w:szCs w:val="22"/>
+        </w:rPr>
+        <w:instrText xml:space="preserve">" </w:instrText>
+      </w:r>
+      <w:r>
+        <w:rPr>
+          <w:rFonts w:asciiTheme="minorHAnsi" w:eastAsiaTheme="minorHAnsi" w:hAnsiTheme="minorHAnsi" w:cstheme="minorBidi"/>
+          <w:color w:val="auto"/>
+          <w:sz w:val="22"/>
+          <w:szCs w:val="22"/>
+        </w:rPr>
+        <w:fldChar w:fldCharType="separate"/>
+      </w:r>
+      <w:r>
+        <w:rPr>
+          <w:rStyle w:val="Hyperlink"/>
+          <w:rFonts w:asciiTheme="minorHAnsi" w:eastAsiaTheme="minorHAnsi" w:hAnsiTheme="minorHAnsi" w:cstheme="minorBidi"/>
+          <w:sz w:val="22"/>
+          <w:szCs w:val="22"/>
+        </w:rPr>
+        <w:t>https://github.com/vummadijagadishwar/CPSC509.git</w:t>
+      </w:r>
+      <w:r>
+        <w:rPr>
+          <w:rFonts w:asciiTheme="minorHAnsi" w:eastAsiaTheme="minorHAnsi" w:hAnsiTheme="minorHAnsi" w:cstheme="minorBidi"/>
+          <w:color w:val="auto"/>
+          <w:sz w:val="22"/>
+          <w:szCs w:val="22"/>
+        </w:rPr>
+        <w:fldChar w:fldCharType="end"/>
+      </w:r>
+    </w:p>
+    <w:p>
+      <w:pPr>
+        <w:pStyle w:val="Heading1"/>
         <w:spacing w:line="360" w:lineRule="auto"/>
         <w:jc w:val="both"/>
       </w:pPr>
       <w:r>
-        <w:t xml:space="preserve">There are many entities in my database design. </w:t>
-      </w:r>
-      <w:r>
-        <w:t>The entities present in my database design are as follows.</w:t>
-      </w:r>
-      <w:r>
-        <w:t xml:space="preserve"> 5 of them are described below:</w:t>
-      </w:r>
+        <w:t>Relational Database Design Process</w:t>
+      </w:r>
+      <w:bookmarkEnd w:id="7"/>
     </w:p>
     <w:p>
       <w:pPr>
@@ -2137,10 +2190,7 @@
         <w:jc w:val="both"/>
       </w:pPr>
       <w:r>
-        <w:t>Customer</w:t>
-      </w:r>
-      <w:r>
-        <w:t xml:space="preserve"> – Contains details about each Customer who visited the restaurant. Details like first name, last name, contact number and address are stored in the database.</w:t>
+        <w:t>There are many entities in my database design. The entities present in my database design are as follows. 5 of them are described below:</w:t>
       </w:r>
     </w:p>
     <w:p>
@@ -2149,10 +2199,10 @@
         <w:jc w:val="both"/>
       </w:pPr>
       <w:r>
-        <w:t>Employee</w:t>
-      </w:r>
-      <w:r>
-        <w:t xml:space="preserve"> – Details about each employee who has worked in the restaurant are stored in this table. Details like first name, last name, address, contact number, salary and role in the restaurant are stored in this table.</w:t>
+        <w:t>Customer</w:t>
+      </w:r>
+      <w:r>
+        <w:t xml:space="preserve"> – Contains details about each Customer who visited the restaurant. Details like first name, last name, contact number and address are stored in the database.</w:t>
       </w:r>
     </w:p>
     <w:p>
@@ -2161,10 +2211,10 @@
         <w:jc w:val="both"/>
       </w:pPr>
       <w:r>
-        <w:t>Supplier</w:t>
-      </w:r>
-      <w:r>
-        <w:t xml:space="preserve"> – Details about each supplier who has supplied material at least once to the restaurant are stored in this table. Id, Supplier name and contact number are the attributes of this table.</w:t>
+        <w:t>Employee</w:t>
+      </w:r>
+      <w:r>
+        <w:t xml:space="preserve"> – Details about each employee who has worked in the restaurant are stored in this table. Details like first name, last name, address, contact number, salary and role in the restaurant are stored in this table.</w:t>
       </w:r>
     </w:p>
     <w:p>
@@ -2173,42 +2223,10 @@
         <w:jc w:val="both"/>
       </w:pPr>
       <w:r>
-        <w:t>Order</w:t>
-      </w:r>
-      <w:r>
-        <w:t xml:space="preserve"> – Details about each order placed by the customer is stored in this table. </w:t>
-      </w:r>
-      <w:proofErr w:type="spellStart"/>
-      <w:r>
-        <w:t>OrderDate</w:t>
-      </w:r>
-      <w:proofErr w:type="spellEnd"/>
-      <w:r>
-        <w:t xml:space="preserve">, </w:t>
-      </w:r>
-      <w:proofErr w:type="spellStart"/>
-      <w:r>
-        <w:t>CustomerId</w:t>
-      </w:r>
-      <w:proofErr w:type="spellEnd"/>
-      <w:r>
-        <w:t xml:space="preserve">, </w:t>
-      </w:r>
-      <w:proofErr w:type="spellStart"/>
-      <w:r>
-        <w:t>ServedBy</w:t>
-      </w:r>
-      <w:proofErr w:type="spellEnd"/>
-      <w:r>
-        <w:t xml:space="preserve">, </w:t>
-      </w:r>
-      <w:proofErr w:type="spellStart"/>
-      <w:r>
-        <w:t>OrderType</w:t>
-      </w:r>
-      <w:proofErr w:type="spellEnd"/>
-      <w:r>
-        <w:t xml:space="preserve"> are some of the attributes of this table.</w:t>
+        <w:t>Supplier</w:t>
+      </w:r>
+      <w:r>
+        <w:t xml:space="preserve"> – Details about each supplier who has supplied material at least once to the restaurant are stored in this table. Id, Supplier name and contact number are the attributes of this table.</w:t>
       </w:r>
     </w:p>
     <w:p>
@@ -2216,22 +2234,24 @@
         <w:spacing w:line="360" w:lineRule="auto"/>
         <w:jc w:val="both"/>
       </w:pPr>
-      <w:proofErr w:type="spellStart"/>
+      <w:r>
+        <w:t>Order</w:t>
+      </w:r>
+      <w:r>
+        <w:t xml:space="preserve"> – Details about each order placed by the customer is stored in this table. OrderDate, CustomerId, ServedBy, OrderType are some of the attributes of this table.</w:t>
+      </w:r>
+    </w:p>
+    <w:p>
+      <w:pPr>
+        <w:spacing w:line="360" w:lineRule="auto"/>
+        <w:jc w:val="both"/>
+      </w:pPr>
       <w:r>
         <w:lastRenderedPageBreak/>
         <w:t>OrderDetails</w:t>
       </w:r>
-      <w:proofErr w:type="spellEnd"/>
-      <w:r>
-        <w:t xml:space="preserve"> – Each item present in the Order are stored inside this table. Order constitutes of Order Details. Each order can contain multiple order details and total amount of each order is calculated using this table. It has attributes like </w:t>
-      </w:r>
-      <w:proofErr w:type="spellStart"/>
-      <w:r>
-        <w:t>food_id</w:t>
-      </w:r>
-      <w:proofErr w:type="spellEnd"/>
-      <w:r>
-        <w:t xml:space="preserve"> (the item ordered), quantity and unit price of the item along with the order id with which this detail is linked.</w:t>
+      <w:r>
+        <w:t xml:space="preserve"> – Each item present in the Order are stored inside this table. Order constitutes of Order Details. Each order can contain multiple order details and total amount of each order is calculated using this table. It has attributes like food_id (the item ordered), quantity and unit price of the item along with the order id with which this detail is linked.</w:t>
       </w:r>
     </w:p>
     <w:p>
@@ -2267,7 +2287,7 @@
                     <pic:cNvPicPr/>
                   </pic:nvPicPr>
                   <pic:blipFill>
-                    <a:blip r:embed="rId7" cstate="print">
+                    <a:blip r:embed="rId8" cstate="print">
                       <a:extLst>
                         <a:ext uri="{28A0092B-C50C-407E-A947-70E740481C1C}">
                           <a14:useLocalDpi xmlns:a14="http://schemas.microsoft.com/office/drawing/2010/main" val="0"/>
@@ -2300,23 +2320,7 @@
         <w:t xml:space="preserve"> – Details about the amount paid, by a customer, for an order is stored in this table. </w:t>
       </w:r>
       <w:r>
-        <w:t xml:space="preserve">Amount, </w:t>
-      </w:r>
-      <w:proofErr w:type="spellStart"/>
-      <w:r>
-        <w:t>PaymentDateTime</w:t>
-      </w:r>
-      <w:proofErr w:type="spellEnd"/>
-      <w:r>
-        <w:t xml:space="preserve">, </w:t>
-      </w:r>
-      <w:proofErr w:type="spellStart"/>
-      <w:r>
-        <w:t>PaymentMode</w:t>
-      </w:r>
-      <w:proofErr w:type="spellEnd"/>
-      <w:r>
-        <w:t xml:space="preserve"> are some attributes of this table.</w:t>
+        <w:t>Amount, PaymentDateTime, PaymentMode are some attributes of this table.</w:t>
       </w:r>
     </w:p>
     <w:p>
@@ -2355,13 +2359,8 @@
     </w:p>
     <w:p>
       <w:r>
-        <w:t xml:space="preserve">Create and Insert statements script is Present in </w:t>
-      </w:r>
-      <w:proofErr w:type="spellStart"/>
-      <w:r>
-        <w:t>Github</w:t>
-      </w:r>
-      <w:proofErr w:type="spellEnd"/>
+        <w:t>Create and Insert statements script is Present in Github</w:t>
+      </w:r>
     </w:p>
     <w:p>
       <w:pPr>
@@ -2399,7 +2398,7 @@
                     <pic:cNvPicPr/>
                   </pic:nvPicPr>
                   <pic:blipFill>
-                    <a:blip r:embed="rId8"/>
+                    <a:blip r:embed="rId9"/>
                     <a:stretch>
                       <a:fillRect/>
                     </a:stretch>
@@ -2446,7 +2445,7 @@
                     <pic:cNvPicPr/>
                   </pic:nvPicPr>
                   <pic:blipFill>
-                    <a:blip r:embed="rId9"/>
+                    <a:blip r:embed="rId10"/>
                     <a:stretch>
                       <a:fillRect/>
                     </a:stretch>
@@ -2497,7 +2496,7 @@
                     <pic:cNvPicPr/>
                   </pic:nvPicPr>
                   <pic:blipFill>
-                    <a:blip r:embed="rId10"/>
+                    <a:blip r:embed="rId11"/>
                     <a:stretch>
                       <a:fillRect/>
                     </a:stretch>
@@ -2544,7 +2543,7 @@
                     <pic:cNvPicPr/>
                   </pic:nvPicPr>
                   <pic:blipFill>
-                    <a:blip r:embed="rId11"/>
+                    <a:blip r:embed="rId12"/>
                     <a:stretch>
                       <a:fillRect/>
                     </a:stretch>
@@ -2591,7 +2590,7 @@
                     <pic:cNvPicPr/>
                   </pic:nvPicPr>
                   <pic:blipFill>
-                    <a:blip r:embed="rId12"/>
+                    <a:blip r:embed="rId13"/>
                     <a:stretch>
                       <a:fillRect/>
                     </a:stretch>
@@ -2645,7 +2644,7 @@
                     <pic:cNvPicPr/>
                   </pic:nvPicPr>
                   <pic:blipFill>
-                    <a:blip r:embed="rId13"/>
+                    <a:blip r:embed="rId14"/>
                     <a:stretch>
                       <a:fillRect/>
                     </a:stretch>
@@ -2711,10 +2710,16 @@
           <w:szCs w:val="20"/>
           <w:shd w:val="clear" w:color="auto" w:fill="FFFFFF"/>
         </w:rPr>
-        <w:t>ALTER TABLE `customer` ADD INDEX(`</w:t>
-      </w:r>
-      <w:proofErr w:type="spellStart"/>
-      <w:r>
+        <w:t>ALTER TABLE `customer` ADD INDEX(`Phone_no`);</w:t>
+      </w:r>
+    </w:p>
+    <w:p>
+      <w:r>
+        <w:t>The need of above index is – if we search customer by phone number, this would be useful, it will make query faster as data will be arranged by customer’s phone number.</w:t>
+      </w:r>
+    </w:p>
+    <w:p>
+      <w:pPr>
         <w:rPr>
           <w:rFonts w:ascii="Verdana" w:hAnsi="Verdana"/>
           <w:color w:val="222222"/>
@@ -2722,36 +2727,8 @@
           <w:szCs w:val="20"/>
           <w:shd w:val="clear" w:color="auto" w:fill="FFFFFF"/>
         </w:rPr>
-        <w:t>Phone_no</w:t>
-      </w:r>
-      <w:proofErr w:type="spellEnd"/>
-      <w:r>
-        <w:rPr>
-          <w:rFonts w:ascii="Verdana" w:hAnsi="Verdana"/>
-          <w:color w:val="222222"/>
-          <w:sz w:val="20"/>
-          <w:szCs w:val="20"/>
-          <w:shd w:val="clear" w:color="auto" w:fill="FFFFFF"/>
-        </w:rPr>
-        <w:t>`);</w:t>
-      </w:r>
-    </w:p>
-    <w:p>
-      <w:r>
-        <w:t>The need of above index is – if we search customer by phone number, this would be useful, it will make query faster as data will be arranged by customer’s phone number.</w:t>
-      </w:r>
-    </w:p>
-    <w:p>
-      <w:pPr>
-        <w:rPr>
-          <w:rFonts w:ascii="Verdana" w:hAnsi="Verdana"/>
-          <w:color w:val="222222"/>
-          <w:sz w:val="20"/>
-          <w:szCs w:val="20"/>
-          <w:shd w:val="clear" w:color="auto" w:fill="FFFFFF"/>
-        </w:rPr>
-      </w:pPr>
-      <w:hyperlink r:id="rId14" w:tgtFrame="mysql_doc" w:history="1">
+      </w:pPr>
+      <w:hyperlink r:id="rId15" w:tgtFrame="mysql_doc" w:history="1">
         <w:r>
           <w:rPr>
             <w:rFonts w:ascii="Verdana" w:hAnsi="Verdana"/>
@@ -2773,7 +2750,7 @@
         </w:rPr>
         <w:t> </w:t>
       </w:r>
-      <w:hyperlink r:id="rId15" w:tgtFrame="mysql_doc" w:history="1">
+      <w:hyperlink r:id="rId16" w:tgtFrame="mysql_doc" w:history="1">
         <w:r>
           <w:rPr>
             <w:rFonts w:ascii="Verdana" w:hAnsi="Verdana"/>
@@ -2793,10 +2770,11 @@
           <w:szCs w:val="20"/>
           <w:shd w:val="clear" w:color="auto" w:fill="FFFFFF"/>
         </w:rPr>
-        <w:t> `restaurant`.`employee` ADD INDEX `</w:t>
-      </w:r>
-      <w:proofErr w:type="spellStart"/>
-      <w:r>
+        <w:t> `restaurant`.`employee` ADD INDEX `Role_id` (`Role_id`);</w:t>
+      </w:r>
+    </w:p>
+    <w:p>
+      <w:pPr>
         <w:rPr>
           <w:rFonts w:ascii="Verdana" w:hAnsi="Verdana"/>
           <w:color w:val="222222"/>
@@ -2804,9 +2782,7 @@
           <w:szCs w:val="20"/>
           <w:shd w:val="clear" w:color="auto" w:fill="FFFFFF"/>
         </w:rPr>
-        <w:t>Role_id</w:t>
-      </w:r>
-      <w:proofErr w:type="spellEnd"/>
+      </w:pPr>
       <w:r>
         <w:rPr>
           <w:rFonts w:ascii="Verdana" w:hAnsi="Verdana"/>
@@ -2815,49 +2791,6 @@
           <w:szCs w:val="20"/>
           <w:shd w:val="clear" w:color="auto" w:fill="FFFFFF"/>
         </w:rPr>
-        <w:t>` (`</w:t>
-      </w:r>
-      <w:proofErr w:type="spellStart"/>
-      <w:r>
-        <w:rPr>
-          <w:rFonts w:ascii="Verdana" w:hAnsi="Verdana"/>
-          <w:color w:val="222222"/>
-          <w:sz w:val="20"/>
-          <w:szCs w:val="20"/>
-          <w:shd w:val="clear" w:color="auto" w:fill="FFFFFF"/>
-        </w:rPr>
-        <w:t>Role_id</w:t>
-      </w:r>
-      <w:proofErr w:type="spellEnd"/>
-      <w:r>
-        <w:rPr>
-          <w:rFonts w:ascii="Verdana" w:hAnsi="Verdana"/>
-          <w:color w:val="222222"/>
-          <w:sz w:val="20"/>
-          <w:szCs w:val="20"/>
-          <w:shd w:val="clear" w:color="auto" w:fill="FFFFFF"/>
-        </w:rPr>
-        <w:t>`);</w:t>
-      </w:r>
-    </w:p>
-    <w:p>
-      <w:pPr>
-        <w:rPr>
-          <w:rFonts w:ascii="Verdana" w:hAnsi="Verdana"/>
-          <w:color w:val="222222"/>
-          <w:sz w:val="20"/>
-          <w:szCs w:val="20"/>
-          <w:shd w:val="clear" w:color="auto" w:fill="FFFFFF"/>
-        </w:rPr>
-      </w:pPr>
-      <w:r>
-        <w:rPr>
-          <w:rFonts w:ascii="Verdana" w:hAnsi="Verdana"/>
-          <w:color w:val="222222"/>
-          <w:sz w:val="20"/>
-          <w:szCs w:val="20"/>
-          <w:shd w:val="clear" w:color="auto" w:fill="FFFFFF"/>
-        </w:rPr>
         <w:t>If we search employees by a particular role, this will speed up the query.</w:t>
       </w:r>
     </w:p>
@@ -2873,7 +2806,7 @@
           <w:shd w:val="clear" w:color="auto" w:fill="FFFFFF"/>
         </w:rPr>
       </w:pPr>
-      <w:hyperlink r:id="rId16" w:tgtFrame="mysql_doc" w:history="1">
+      <w:hyperlink r:id="rId17" w:tgtFrame="mysql_doc" w:history="1">
         <w:r>
           <w:rPr>
             <w:rFonts w:ascii="Verdana" w:hAnsi="Verdana"/>
@@ -2895,7 +2828,7 @@
         </w:rPr>
         <w:t> </w:t>
       </w:r>
-      <w:hyperlink r:id="rId17" w:tgtFrame="mysql_doc" w:history="1">
+      <w:hyperlink r:id="rId18" w:tgtFrame="mysql_doc" w:history="1">
         <w:r>
           <w:rPr>
             <w:rFonts w:ascii="Verdana" w:hAnsi="Verdana"/>
@@ -2915,9 +2848,8 @@
           <w:szCs w:val="20"/>
           <w:shd w:val="clear" w:color="auto" w:fill="FFFFFF"/>
         </w:rPr>
-        <w:t> `restaurant`.`ingredients` ADD INDEX `</w:t>
-      </w:r>
-      <w:proofErr w:type="spellStart"/>
+        <w:t> `restaurant`.`ingredients` ADD INDEX `Supplied_by` (`Supplied_by`)</w:t>
+      </w:r>
       <w:r>
         <w:rPr>
           <w:rFonts w:ascii="Verdana" w:hAnsi="Verdana"/>
@@ -2926,49 +2858,6 @@
           <w:szCs w:val="20"/>
           <w:shd w:val="clear" w:color="auto" w:fill="FFFFFF"/>
         </w:rPr>
-        <w:t>Supplied_by</w:t>
-      </w:r>
-      <w:proofErr w:type="spellEnd"/>
-      <w:r>
-        <w:rPr>
-          <w:rFonts w:ascii="Verdana" w:hAnsi="Verdana"/>
-          <w:color w:val="222222"/>
-          <w:sz w:val="20"/>
-          <w:szCs w:val="20"/>
-          <w:shd w:val="clear" w:color="auto" w:fill="FFFFFF"/>
-        </w:rPr>
-        <w:t>` (`</w:t>
-      </w:r>
-      <w:proofErr w:type="spellStart"/>
-      <w:r>
-        <w:rPr>
-          <w:rFonts w:ascii="Verdana" w:hAnsi="Verdana"/>
-          <w:color w:val="222222"/>
-          <w:sz w:val="20"/>
-          <w:szCs w:val="20"/>
-          <w:shd w:val="clear" w:color="auto" w:fill="FFFFFF"/>
-        </w:rPr>
-        <w:t>Supplied_by</w:t>
-      </w:r>
-      <w:proofErr w:type="spellEnd"/>
-      <w:r>
-        <w:rPr>
-          <w:rFonts w:ascii="Verdana" w:hAnsi="Verdana"/>
-          <w:color w:val="222222"/>
-          <w:sz w:val="20"/>
-          <w:szCs w:val="20"/>
-          <w:shd w:val="clear" w:color="auto" w:fill="FFFFFF"/>
-        </w:rPr>
-        <w:t>`)</w:t>
-      </w:r>
-      <w:r>
-        <w:rPr>
-          <w:rFonts w:ascii="Verdana" w:hAnsi="Verdana"/>
-          <w:color w:val="222222"/>
-          <w:sz w:val="20"/>
-          <w:szCs w:val="20"/>
-          <w:shd w:val="clear" w:color="auto" w:fill="FFFFFF"/>
-        </w:rPr>
         <w:t>;</w:t>
       </w:r>
     </w:p>
@@ -3012,87 +2901,28 @@
         <w:t>st</w:t>
       </w:r>
       <w:r>
-        <w:t xml:space="preserve">. </w:t>
-      </w:r>
-      <w:r>
-        <w:t>Find count of food in each category.</w:t>
-      </w:r>
-    </w:p>
-    <w:p>
-      <w:r>
-        <w:t xml:space="preserve">CREATE VIEW </w:t>
-      </w:r>
-      <w:proofErr w:type="spellStart"/>
-      <w:r>
-        <w:t>FoodByCategory</w:t>
-      </w:r>
-      <w:proofErr w:type="spellEnd"/>
-      <w:r>
-        <w:t xml:space="preserve"> AS</w:t>
-      </w:r>
-    </w:p>
-    <w:p>
-      <w:r>
-        <w:t>SELECT `food category`.`</w:t>
-      </w:r>
-      <w:proofErr w:type="spellStart"/>
-      <w:r>
-        <w:t>Category_Name</w:t>
-      </w:r>
-      <w:proofErr w:type="spellEnd"/>
-      <w:r>
-        <w:t>`, COUNT(`food`.`</w:t>
-      </w:r>
-      <w:proofErr w:type="spellStart"/>
-      <w:r>
-        <w:t>Food_id</w:t>
-      </w:r>
-      <w:proofErr w:type="spellEnd"/>
-      <w:r>
-        <w:t>`) AS `</w:t>
-      </w:r>
-      <w:proofErr w:type="spellStart"/>
-      <w:r>
-        <w:t>FoodCountInCategory</w:t>
-      </w:r>
-      <w:proofErr w:type="spellEnd"/>
-      <w:r>
-        <w:t>` FROM `food category` INNER JOIN `food` ON</w:t>
+        <w:t>. Find count of food in each category.</w:t>
+      </w:r>
+    </w:p>
+    <w:p>
+      <w:r>
+        <w:t>CREATE VIEW FoodByCategory AS</w:t>
+      </w:r>
+    </w:p>
+    <w:p>
+      <w:r>
+        <w:t>SELECT `food category`.`Category_Name`, COUNT(`food`.`Food_id`) AS `FoodCountInCategory` FROM `food category` INNER JOIN `food` ON</w:t>
       </w:r>
     </w:p>
     <w:p>
       <w:r>
         <w:lastRenderedPageBreak/>
-        <w:t>`food category`.`</w:t>
-      </w:r>
-      <w:proofErr w:type="spellStart"/>
-      <w:r>
-        <w:t>Category_Id</w:t>
-      </w:r>
-      <w:proofErr w:type="spellEnd"/>
-      <w:r>
-        <w:t>` = `food`.`</w:t>
-      </w:r>
-      <w:proofErr w:type="spellStart"/>
-      <w:r>
-        <w:t>category_id</w:t>
-      </w:r>
-      <w:proofErr w:type="spellEnd"/>
-      <w:r>
-        <w:t>`</w:t>
-      </w:r>
-    </w:p>
-    <w:p>
-      <w:r>
-        <w:t>GROUP BY `food category`.`</w:t>
-      </w:r>
-      <w:proofErr w:type="spellStart"/>
-      <w:r>
-        <w:t>Category_Name</w:t>
-      </w:r>
-      <w:proofErr w:type="spellEnd"/>
-      <w:r>
-        <w:t>`</w:t>
+        <w:t>`food category`.`Category_Id` = `food`.`category_id`</w:t>
+      </w:r>
+    </w:p>
+    <w:p>
+      <w:r>
+        <w:t>GROUP BY `food category`.`Category_Name`</w:t>
       </w:r>
     </w:p>
     <w:p>
@@ -3121,7 +2951,7 @@
                     <pic:cNvPicPr/>
                   </pic:nvPicPr>
                   <pic:blipFill>
-                    <a:blip r:embed="rId18"/>
+                    <a:blip r:embed="rId19"/>
                     <a:stretch>
                       <a:fillRect/>
                     </a:stretch>
@@ -3154,86 +2984,30 @@
         <w:t>nd</w:t>
       </w:r>
       <w:r>
-        <w:t xml:space="preserve">. </w:t>
-      </w:r>
-      <w:r>
-        <w:t>Find count of products supplied by each supplier</w:t>
+        <w:t>. Find count of products supplied by each supplier</w:t>
       </w:r>
     </w:p>
     <w:p>
       <w:r>
         <w:t xml:space="preserve">CREATE VIEW </w:t>
       </w:r>
-      <w:proofErr w:type="spellStart"/>
-      <w:r>
-        <w:t>ProductsBySupplier</w:t>
-      </w:r>
-      <w:proofErr w:type="spellEnd"/>
-      <w:r>
-        <w:t xml:space="preserve"> AS</w:t>
-      </w:r>
-    </w:p>
-    <w:p>
-      <w:r>
-        <w:t>SELECT `supplier`.`</w:t>
-      </w:r>
-      <w:proofErr w:type="spellStart"/>
-      <w:r>
-        <w:t>Supplier_name</w:t>
-      </w:r>
-      <w:proofErr w:type="spellEnd"/>
-      <w:r>
-        <w:t>`, count(`ingredients`.`</w:t>
-      </w:r>
-      <w:proofErr w:type="spellStart"/>
-      <w:r>
-        <w:t>Ingredient_id</w:t>
-      </w:r>
-      <w:proofErr w:type="spellEnd"/>
-      <w:r>
-        <w:t xml:space="preserve">`) </w:t>
-      </w:r>
-      <w:proofErr w:type="spellStart"/>
-      <w:r>
-        <w:t>IngredientCount</w:t>
-      </w:r>
-      <w:proofErr w:type="spellEnd"/>
-      <w:r>
-        <w:t xml:space="preserve"> FROM `ingredients` JOIN `supplier`</w:t>
-      </w:r>
-    </w:p>
-    <w:p>
-      <w:r>
-        <w:t>ON `ingredients`.`</w:t>
-      </w:r>
-      <w:proofErr w:type="spellStart"/>
-      <w:r>
-        <w:t>Supplied_by</w:t>
-      </w:r>
-      <w:proofErr w:type="spellEnd"/>
-      <w:r>
-        <w:t>` = `supplier`.`</w:t>
-      </w:r>
-      <w:proofErr w:type="spellStart"/>
-      <w:r>
-        <w:t>Supplier_id</w:t>
-      </w:r>
-      <w:proofErr w:type="spellEnd"/>
-      <w:r>
-        <w:t>`</w:t>
-      </w:r>
-    </w:p>
-    <w:p>
-      <w:r>
-        <w:t>GROUP BY `supplier`.`</w:t>
-      </w:r>
-      <w:proofErr w:type="spellStart"/>
-      <w:r>
-        <w:t>Supplier_name</w:t>
-      </w:r>
-      <w:proofErr w:type="spellEnd"/>
-      <w:r>
-        <w:t>`</w:t>
+      <w:r>
+        <w:t>ProductsBySupplier AS</w:t>
+      </w:r>
+    </w:p>
+    <w:p>
+      <w:r>
+        <w:t>SELECT `supplier`.`Supplier_name`, count(`ingredients`.`Ingredient_id`) IngredientCount FROM `ingredients` JOIN `supplier`</w:t>
+      </w:r>
+    </w:p>
+    <w:p>
+      <w:r>
+        <w:t>ON `ingredients`.`Supplied_by` = `supplier`.`Supplier_id`</w:t>
+      </w:r>
+    </w:p>
+    <w:p>
+      <w:r>
+        <w:t>GROUP BY `supplier`.`Supplier_name`</w:t>
       </w:r>
     </w:p>
     <w:p>
@@ -3262,7 +3036,7 @@
                     <pic:cNvPicPr/>
                   </pic:nvPicPr>
                   <pic:blipFill>
-                    <a:blip r:embed="rId19"/>
+                    <a:blip r:embed="rId20"/>
                     <a:stretch>
                       <a:fillRect/>
                     </a:stretch>
@@ -3296,31 +3070,13 @@
     </w:p>
     <w:p>
       <w:r>
-        <w:t xml:space="preserve">import </w:t>
-      </w:r>
-      <w:proofErr w:type="spellStart"/>
-      <w:r>
-        <w:t>mysql.connector</w:t>
-      </w:r>
-      <w:proofErr w:type="spellEnd"/>
-    </w:p>
-    <w:p>
-      <w:r>
-        <w:t xml:space="preserve">from </w:t>
-      </w:r>
-      <w:proofErr w:type="spellStart"/>
-      <w:r>
-        <w:t>mysql.connector</w:t>
-      </w:r>
-      <w:proofErr w:type="spellEnd"/>
-      <w:r>
-        <w:t xml:space="preserve"> import </w:t>
-      </w:r>
-      <w:proofErr w:type="spellStart"/>
-      <w:r>
-        <w:t>errorcode</w:t>
-      </w:r>
-      <w:proofErr w:type="spellEnd"/>
+        <w:t>import mysql.connector</w:t>
+      </w:r>
+    </w:p>
+    <w:p>
+      <w:r>
+        <w:t>from mysql.connector import errorcode</w:t>
+      </w:r>
     </w:p>
     <w:p/>
     <w:p>
@@ -3330,23 +3086,7 @@
     </w:p>
     <w:p>
       <w:r>
-        <w:t xml:space="preserve">   </w:t>
-      </w:r>
-      <w:proofErr w:type="spellStart"/>
-      <w:r>
-        <w:t>cm_connection</w:t>
-      </w:r>
-      <w:proofErr w:type="spellEnd"/>
-      <w:r>
-        <w:t xml:space="preserve"> = </w:t>
-      </w:r>
-      <w:proofErr w:type="spellStart"/>
-      <w:r>
-        <w:t>mysql.connector.connect</w:t>
-      </w:r>
-      <w:proofErr w:type="spellEnd"/>
-      <w:r>
-        <w:t>(</w:t>
+        <w:t xml:space="preserve">   cm_connection = mysql.connector.connect(</w:t>
       </w:r>
     </w:p>
     <w:p>
@@ -3376,23 +3116,7 @@
     </w:p>
     <w:p>
       <w:r>
-        <w:t xml:space="preserve">   </w:t>
-      </w:r>
-      <w:proofErr w:type="spellStart"/>
-      <w:r>
-        <w:t>my_cursor</w:t>
-      </w:r>
-      <w:proofErr w:type="spellEnd"/>
-      <w:r>
-        <w:t xml:space="preserve"> = </w:t>
-      </w:r>
-      <w:proofErr w:type="spellStart"/>
-      <w:r>
-        <w:t>cm_connection.cursor</w:t>
-      </w:r>
-      <w:proofErr w:type="spellEnd"/>
-      <w:r>
-        <w:t>()</w:t>
+        <w:t xml:space="preserve">   my_cursor = cm_connection.cursor()</w:t>
       </w:r>
     </w:p>
     <w:p>
@@ -3403,29 +3127,13 @@
     <w:p/>
     <w:p>
       <w:r>
-        <w:t xml:space="preserve">    </w:t>
-      </w:r>
-      <w:proofErr w:type="spellStart"/>
-      <w:r>
-        <w:t>my_cursor.execute</w:t>
-      </w:r>
-      <w:proofErr w:type="spellEnd"/>
-      <w:r>
-        <w:t xml:space="preserve">(query) </w:t>
+        <w:t xml:space="preserve">    my_cursor.execute(query) </w:t>
       </w:r>
     </w:p>
     <w:p/>
     <w:p>
       <w:r>
-        <w:t xml:space="preserve">    for row in </w:t>
-      </w:r>
-      <w:proofErr w:type="spellStart"/>
-      <w:r>
-        <w:t>my_cursor.fetchall</w:t>
-      </w:r>
-      <w:proofErr w:type="spellEnd"/>
-      <w:r>
-        <w:t>():</w:t>
+        <w:t xml:space="preserve">    for row in my_cursor.fetchall():</w:t>
       </w:r>
     </w:p>
     <w:p>
@@ -3436,28 +3144,12 @@
     <w:p/>
     <w:p>
       <w:r>
-        <w:t xml:space="preserve">    </w:t>
-      </w:r>
-      <w:proofErr w:type="spellStart"/>
-      <w:r>
-        <w:t>my_cursor.close</w:t>
-      </w:r>
-      <w:proofErr w:type="spellEnd"/>
-      <w:r>
-        <w:t>()</w:t>
-      </w:r>
-    </w:p>
-    <w:p>
-      <w:r>
-        <w:t xml:space="preserve">    </w:t>
-      </w:r>
-      <w:proofErr w:type="spellStart"/>
-      <w:r>
-        <w:t>cm_connection.close</w:t>
-      </w:r>
-      <w:proofErr w:type="spellEnd"/>
-      <w:r>
-        <w:t xml:space="preserve">()   </w:t>
+        <w:t xml:space="preserve">    my_cursor.close()</w:t>
+      </w:r>
+    </w:p>
+    <w:p>
+      <w:r>
+        <w:t xml:space="preserve">    cm_connection.close()   </w:t>
       </w:r>
     </w:p>
     <w:p/>
@@ -3465,36 +3157,12 @@
     <w:p/>
     <w:p>
       <w:r>
-        <w:t xml:space="preserve">except </w:t>
-      </w:r>
-      <w:proofErr w:type="spellStart"/>
-      <w:r>
-        <w:t>mysql.connector.Error</w:t>
-      </w:r>
-      <w:proofErr w:type="spellEnd"/>
-      <w:r>
-        <w:t xml:space="preserve"> as err:</w:t>
-      </w:r>
-    </w:p>
-    <w:p>
-      <w:r>
-        <w:t xml:space="preserve">   if </w:t>
-      </w:r>
-      <w:proofErr w:type="spellStart"/>
-      <w:r>
-        <w:t>err.errno</w:t>
-      </w:r>
-      <w:proofErr w:type="spellEnd"/>
-      <w:r>
-        <w:t xml:space="preserve"> == </w:t>
-      </w:r>
-      <w:proofErr w:type="spellStart"/>
-      <w:r>
-        <w:t>errorcode.ER_ACCESS_DENIED_ERROR</w:t>
-      </w:r>
-      <w:proofErr w:type="spellEnd"/>
-      <w:r>
-        <w:t>:</w:t>
+        <w:t>except mysql.connector.Error as err:</w:t>
+      </w:r>
+    </w:p>
+    <w:p>
+      <w:r>
+        <w:t xml:space="preserve">   if err.errno == errorcode.ER_ACCESS_DENIED_ERROR:</w:t>
       </w:r>
     </w:p>
     <w:p>
@@ -3504,31 +3172,7 @@
     </w:p>
     <w:p>
       <w:r>
-        <w:t xml:space="preserve">   </w:t>
-      </w:r>
-      <w:proofErr w:type="spellStart"/>
-      <w:r>
-        <w:t>elif</w:t>
-      </w:r>
-      <w:proofErr w:type="spellEnd"/>
-      <w:r>
-        <w:t xml:space="preserve"> </w:t>
-      </w:r>
-      <w:proofErr w:type="spellStart"/>
-      <w:r>
-        <w:t>err.errno</w:t>
-      </w:r>
-      <w:proofErr w:type="spellEnd"/>
-      <w:r>
-        <w:t xml:space="preserve"> == </w:t>
-      </w:r>
-      <w:proofErr w:type="spellStart"/>
-      <w:r>
-        <w:t>errorcode.ER_BAD_DB_ERROR</w:t>
-      </w:r>
-      <w:proofErr w:type="spellEnd"/>
-      <w:r>
-        <w:t>:</w:t>
+        <w:t xml:space="preserve">   elif err.errno == errorcode.ER_BAD_DB_ERROR:</w:t>
       </w:r>
     </w:p>
     <w:p>
@@ -3560,15 +3204,7 @@
     </w:p>
     <w:p>
       <w:r>
-        <w:t xml:space="preserve">   </w:t>
-      </w:r>
-      <w:proofErr w:type="spellStart"/>
-      <w:r>
-        <w:t>cm_connection.close</w:t>
-      </w:r>
-      <w:proofErr w:type="spellEnd"/>
-      <w:r>
-        <w:t>()</w:t>
+        <w:t xml:space="preserve">   cm_connection.close()</w:t>
       </w:r>
     </w:p>
     <w:sectPr>
@@ -4029,6 +3665,7 @@
   <w:style w:type="character" w:default="1" w:styleId="DefaultParagraphFont">
     <w:name w:val="Default Paragraph Font"/>
     <w:uiPriority w:val="1"/>
+    <w:semiHidden/>
     <w:unhideWhenUsed/>
   </w:style>
   <w:style w:type="table" w:default="1" w:styleId="TableNormal">
@@ -4159,6 +3796,18 @@
       <w:ind w:left="220"/>
     </w:pPr>
   </w:style>
+  <w:style w:type="character" w:styleId="UnresolvedMention">
+    <w:name w:val="Unresolved Mention"/>
+    <w:basedOn w:val="DefaultParagraphFont"/>
+    <w:uiPriority w:val="99"/>
+    <w:semiHidden/>
+    <w:unhideWhenUsed/>
+    <w:rsid w:val="00686976"/>
+    <w:rPr>
+      <w:color w:val="605E5C"/>
+      <w:shd w:val="clear" w:color="auto" w:fill="E1DFDD"/>
+    </w:rPr>
+  </w:style>
 </w:styles>
 </file>
 
@@ -4256,6 +3905,12 @@
     <w:pitch w:val="variable"/>
     <w:sig w:usb0="A00002EF" w:usb1="4000207B" w:usb2="00000000" w:usb3="00000000" w:csb0="0000019F" w:csb1="00000000"/>
   </w:font>
+  <w:font w:name="Open Sans">
+    <w:charset w:val="00"/>
+    <w:family w:val="swiss"/>
+    <w:pitch w:val="variable"/>
+    <w:sig w:usb0="E00002EF" w:usb1="4000205B" w:usb2="00000028" w:usb3="00000000" w:csb0="0000019F" w:csb1="00000000"/>
+  </w:font>
   <w:font w:name="Verdana">
     <w:panose1 w:val="020B0604030504040204"/>
     <w:charset w:val="00"/>
@@ -4283,7 +3938,10 @@
   </w:compat>
   <w:rsids>
     <w:rsidRoot w:val="0079773D"/>
+    <w:rsid w:val="000569E3"/>
+    <w:rsid w:val="001A563F"/>
     <w:rsid w:val="0079773D"/>
+    <w:rsid w:val="008C0D54"/>
     <w:rsid w:val="00CF3E07"/>
   </w:rsids>
   <m:mathPr>
@@ -5013,10 +4671,29 @@
 </file>
 
 <file path=customXml/item1.xml><?xml version="1.0" encoding="utf-8"?>
+<CoverPageProperties xmlns="http://schemas.microsoft.com/office/2006/coverPageProps">
+  <PublishDate>2021-12-18T00:00:00</PublishDate>
+  <Abstract/>
+  <CompanyAddress>L30063300</CompanyAddress>
+  <CompanyPhone/>
+  <CompanyFax/>
+  <CompanyEmail/>
+</CoverPageProperties>
+</file>
+
+<file path=customXml/item2.xml><?xml version="1.0" encoding="utf-8"?>
 <b:Sources xmlns:b="http://schemas.openxmlformats.org/officeDocument/2006/bibliography" xmlns="http://schemas.openxmlformats.org/officeDocument/2006/bibliography" SelectedStyle="\HarvardAnglia2008OfficeOnline.xsl" StyleName="Harvard - Anglia" Version="2008"/>
 </file>
 
 <file path=customXml/itemProps1.xml><?xml version="1.0" encoding="utf-8"?>
+<ds:datastoreItem xmlns:ds="http://schemas.openxmlformats.org/officeDocument/2006/customXml" ds:itemID="{55AF091B-3C7A-41E3-B477-F2FDAA23CFDA}">
+  <ds:schemaRefs>
+    <ds:schemaRef ds:uri="http://schemas.microsoft.com/office/2006/coverPageProps"/>
+  </ds:schemaRefs>
+</ds:datastoreItem>
+</file>
+
+<file path=customXml/itemProps2.xml><?xml version="1.0" encoding="utf-8"?>
 <ds:datastoreItem xmlns:ds="http://schemas.openxmlformats.org/officeDocument/2006/customXml" ds:itemID="{994A7243-C517-4739-B70A-D8C0A51FFDDC}">
   <ds:schemaRefs>
     <ds:schemaRef ds:uri="http://schemas.openxmlformats.org/officeDocument/2006/bibliography"/>

</xml_diff>